<commit_message>
Update YOKAI web navigation 5.27.20.docx
</commit_message>
<xml_diff>
--- a/Assets/YOKAI web navigation 5.27.20.docx
+++ b/Assets/YOKAI web navigation 5.27.20.docx
@@ -30,7 +30,7 @@
           <w:sz-cs w:val="24"/>
           <w:color w:val="00B050"/>
         </w:rPr>
-        <w:t xml:space="preserve"> (We can add a drop down menu here with two separate categories 1a &amp;1b) Then add in the sub categories) Is that what you were thinking? [</w:t>
+        <w:t xml:space="preserve"> (main nav needs drop down of subpages)</w:t>
       </w:r>
       <w:r>
         <w:rPr>
@@ -39,7 +39,7 @@
           <w:sz-cs w:val="24"/>
           <w:color w:val="FF0000"/>
         </w:rPr>
-        <w:t xml:space="preserve">YES, I think so- fkh]</w:t>
+        <w:t xml:space="preserve"/>
       </w:r>
     </w:p>
     <w:p>
@@ -71,41 +71,41 @@
         <w:tab/>
         <w:t xml:space="preserve"/>
         <w:tab/>
-        <w:t xml:space="preserve">-early paintings</w:t>
-      </w:r>
-    </w:p>
-    <w:p>
-      <w:pPr/>
-      <w:r>
-        <w:rPr>
-          <w:rFonts w:ascii="Times" w:hAnsi="Times" w:cs="Times"/>
-          <w:sz w:val="24"/>
-          <w:sz-cs w:val="24"/>
-        </w:rPr>
-        <w:t xml:space="preserve"/>
-        <w:tab/>
-        <w:t xml:space="preserve"/>
-        <w:tab/>
-        <w:t xml:space="preserve"/>
-        <w:tab/>
-        <w:t xml:space="preserve">-print technology</w:t>
-      </w:r>
-    </w:p>
-    <w:p>
-      <w:pPr/>
-      <w:r>
-        <w:rPr>
-          <w:rFonts w:ascii="Times" w:hAnsi="Times" w:cs="Times"/>
-          <w:sz w:val="24"/>
-          <w:sz-cs w:val="24"/>
-        </w:rPr>
-        <w:t xml:space="preserve"/>
-        <w:tab/>
-        <w:t xml:space="preserve"/>
-        <w:tab/>
-        <w:t xml:space="preserve"/>
-        <w:tab/>
-        <w:t xml:space="preserve">-manga &amp; anime</w:t>
+        <w:t xml:space="preserve">-early paintings (text, image + caption)</w:t>
+      </w:r>
+    </w:p>
+    <w:p>
+      <w:pPr/>
+      <w:r>
+        <w:rPr>
+          <w:rFonts w:ascii="Times" w:hAnsi="Times" w:cs="Times"/>
+          <w:sz w:val="24"/>
+          <w:sz-cs w:val="24"/>
+        </w:rPr>
+        <w:t xml:space="preserve"/>
+        <w:tab/>
+        <w:t xml:space="preserve"/>
+        <w:tab/>
+        <w:t xml:space="preserve"/>
+        <w:tab/>
+        <w:t xml:space="preserve">-print technology (text, image + caption)</w:t>
+      </w:r>
+    </w:p>
+    <w:p>
+      <w:pPr/>
+      <w:r>
+        <w:rPr>
+          <w:rFonts w:ascii="Times" w:hAnsi="Times" w:cs="Times"/>
+          <w:sz w:val="24"/>
+          <w:sz-cs w:val="24"/>
+        </w:rPr>
+        <w:t xml:space="preserve"/>
+        <w:tab/>
+        <w:t xml:space="preserve"/>
+        <w:tab/>
+        <w:t xml:space="preserve"/>
+        <w:tab/>
+        <w:t xml:space="preserve">-manga &amp; anime (text, image + caption)</w:t>
       </w:r>
     </w:p>
     <w:p>
@@ -137,24 +137,24 @@
         <w:tab/>
         <w:t xml:space="preserve"/>
         <w:tab/>
-        <w:t xml:space="preserve">-puppetry </w:t>
-      </w:r>
-    </w:p>
-    <w:p>
-      <w:pPr/>
-      <w:r>
-        <w:rPr>
-          <w:rFonts w:ascii="Times" w:hAnsi="Times" w:cs="Times"/>
-          <w:sz w:val="24"/>
-          <w:sz-cs w:val="24"/>
-        </w:rPr>
-        <w:t xml:space="preserve"/>
-        <w:tab/>
-        <w:t xml:space="preserve"/>
-        <w:tab/>
-        <w:t xml:space="preserve"/>
-        <w:tab/>
-        <w:t xml:space="preserve">-kagura </w:t>
+        <w:t xml:space="preserve">-puppetry (text, image + caption)</w:t>
+      </w:r>
+    </w:p>
+    <w:p>
+      <w:pPr/>
+      <w:r>
+        <w:rPr>
+          <w:rFonts w:ascii="Times" w:hAnsi="Times" w:cs="Times"/>
+          <w:sz w:val="24"/>
+          <w:sz-cs w:val="24"/>
+        </w:rPr>
+        <w:t xml:space="preserve"/>
+        <w:tab/>
+        <w:t xml:space="preserve"/>
+        <w:tab/>
+        <w:t xml:space="preserve"/>
+        <w:tab/>
+        <w:t xml:space="preserve">-kagura (text, image + caption)</w:t>
       </w:r>
     </w:p>
     <w:p>
@@ -171,26 +171,24 @@
         <w:tab/>
         <w:t xml:space="preserve">-noh</w:t>
         <w:tab/>
-        <w:t xml:space="preserve"/>
-      </w:r>
-    </w:p>
-    <w:p>
-      <w:pPr/>
-      <w:r>
-        <w:rPr>
-          <w:rFonts w:ascii="Times" w:hAnsi="Times" w:cs="Times"/>
-          <w:sz w:val="24"/>
-          <w:sz-cs w:val="24"/>
-        </w:rPr>
-        <w:t xml:space="preserve"/>
-        <w:tab/>
-        <w:t xml:space="preserve"/>
-        <w:tab/>
-        <w:t xml:space="preserve"/>
-        <w:tab/>
-        <w:t xml:space="preserve">-kabuki </w:t>
-        <w:tab/>
-        <w:t xml:space="preserve"/>
+        <w:t xml:space="preserve">(text, image + caption)</w:t>
+      </w:r>
+    </w:p>
+    <w:p>
+      <w:pPr/>
+      <w:r>
+        <w:rPr>
+          <w:rFonts w:ascii="Times" w:hAnsi="Times" w:cs="Times"/>
+          <w:sz w:val="24"/>
+          <w:sz-cs w:val="24"/>
+        </w:rPr>
+        <w:t xml:space="preserve"/>
+        <w:tab/>
+        <w:t xml:space="preserve"/>
+        <w:tab/>
+        <w:t xml:space="preserve"/>
+        <w:tab/>
+        <w:t xml:space="preserve">-kabuki (text, image + caption)</w:t>
         <w:tab/>
         <w:t xml:space="preserve"/>
       </w:r>
@@ -222,6 +220,23 @@
         <w:tab/>
         <w:t xml:space="preserve"/>
         <w:tab/>
+        <w:t xml:space="preserve"/>
+        <w:tab/>
+        <w:t xml:space="preserve">(YouTube videos)</w:t>
+      </w:r>
+    </w:p>
+    <w:p>
+      <w:pPr/>
+      <w:r>
+        <w:rPr>
+          <w:rFonts w:ascii="Times" w:hAnsi="Times" w:cs="Times"/>
+          <w:sz w:val="24"/>
+          <w:sz-cs w:val="24"/>
+        </w:rPr>
+        <w:t xml:space="preserve"/>
+        <w:tab/>
+        <w:t xml:space="preserve"/>
+        <w:tab/>
         <w:t xml:space="preserve">1-4-toys &amp; games</w:t>
       </w:r>
     </w:p>
@@ -237,6 +252,23 @@
         <w:tab/>
         <w:t xml:space="preserve"/>
         <w:tab/>
+        <w:t xml:space="preserve"/>
+        <w:tab/>
+        <w:t xml:space="preserve">(text and several images with captions )</w:t>
+      </w:r>
+    </w:p>
+    <w:p>
+      <w:pPr/>
+      <w:r>
+        <w:rPr>
+          <w:rFonts w:ascii="Times" w:hAnsi="Times" w:cs="Times"/>
+          <w:sz w:val="24"/>
+          <w:sz-cs w:val="24"/>
+        </w:rPr>
+        <w:t xml:space="preserve"/>
+        <w:tab/>
+        <w:t xml:space="preserve"/>
+        <w:tab/>
         <w:t xml:space="preserve">1-5-festivals</w:t>
         <w:tab/>
         <w:t xml:space="preserve"/>
@@ -256,24 +288,24 @@
         <w:tab/>
         <w:t xml:space="preserve"/>
         <w:tab/>
-        <w:t xml:space="preserve">-Namahage</w:t>
-      </w:r>
-    </w:p>
-    <w:p>
-      <w:pPr/>
-      <w:r>
-        <w:rPr>
-          <w:rFonts w:ascii="Times" w:hAnsi="Times" w:cs="Times"/>
-          <w:sz w:val="24"/>
-          <w:sz-cs w:val="24"/>
-        </w:rPr>
-        <w:t xml:space="preserve"/>
-        <w:tab/>
-        <w:t xml:space="preserve"/>
-        <w:tab/>
-        <w:t xml:space="preserve"/>
-        <w:tab/>
-        <w:t xml:space="preserve">-Ushioni</w:t>
+        <w:t xml:space="preserve">-Namahage  (text, image + caption)</w:t>
+      </w:r>
+    </w:p>
+    <w:p>
+      <w:pPr/>
+      <w:r>
+        <w:rPr>
+          <w:rFonts w:ascii="Times" w:hAnsi="Times" w:cs="Times"/>
+          <w:sz w:val="24"/>
+          <w:sz-cs w:val="24"/>
+        </w:rPr>
+        <w:t xml:space="preserve"/>
+        <w:tab/>
+        <w:t xml:space="preserve"/>
+        <w:tab/>
+        <w:t xml:space="preserve"/>
+        <w:tab/>
+        <w:t xml:space="preserve">-Ushioni (text, image + caption)</w:t>
       </w:r>
     </w:p>
     <w:p>
@@ -305,7 +337,7 @@
         <w:tab/>
         <w:t xml:space="preserve"/>
         <w:tab/>
-        <w:t xml:space="preserve">1-6-1 oni (demon/ogre)</w:t>
+        <w:t xml:space="preserve">- oni (demon/ogre)</w:t>
       </w:r>
     </w:p>
     <w:p>
@@ -322,75 +354,75 @@
         <w:tab/>
         <w:t xml:space="preserve"/>
         <w:tab/>
-        <w:t xml:space="preserve">1-6-2-kappa (water creature)</w:t>
-      </w:r>
-    </w:p>
-    <w:p>
-      <w:pPr/>
-      <w:r>
-        <w:rPr>
-          <w:rFonts w:ascii="Times" w:hAnsi="Times" w:cs="Times"/>
-          <w:sz w:val="24"/>
-          <w:sz-cs w:val="24"/>
-        </w:rPr>
-        <w:t xml:space="preserve"/>
-        <w:tab/>
-        <w:t xml:space="preserve"/>
-        <w:tab/>
-        <w:t xml:space="preserve"/>
-        <w:tab/>
-        <w:t xml:space="preserve">1-6-3-kitsune (fox)</w:t>
-      </w:r>
-    </w:p>
-    <w:p>
-      <w:pPr/>
-      <w:r>
-        <w:rPr>
-          <w:rFonts w:ascii="Times" w:hAnsi="Times" w:cs="Times"/>
-          <w:sz w:val="24"/>
-          <w:sz-cs w:val="24"/>
-        </w:rPr>
-        <w:t xml:space="preserve"/>
-        <w:tab/>
-        <w:t xml:space="preserve"/>
-        <w:tab/>
-        <w:t xml:space="preserve"/>
-        <w:tab/>
-        <w:t xml:space="preserve">1-6-4-tanuki (raccoon-dog)</w:t>
-      </w:r>
-    </w:p>
-    <w:p>
-      <w:pPr/>
-      <w:r>
-        <w:rPr>
-          <w:rFonts w:ascii="Times" w:hAnsi="Times" w:cs="Times"/>
-          <w:sz w:val="24"/>
-          <w:sz-cs w:val="24"/>
-        </w:rPr>
-        <w:t xml:space="preserve"/>
-        <w:tab/>
-        <w:t xml:space="preserve"/>
-        <w:tab/>
-        <w:t xml:space="preserve"/>
-        <w:tab/>
-        <w:t xml:space="preserve">1-6-5-tsukumogami (angry objects)</w:t>
-      </w:r>
-    </w:p>
-    <w:p>
-      <w:pPr/>
-      <w:r>
-        <w:rPr>
-          <w:rFonts w:ascii="Times" w:hAnsi="Times" w:cs="Times"/>
-          <w:sz w:val="24"/>
-          <w:sz-cs w:val="24"/>
-        </w:rPr>
-        <w:t xml:space="preserve"/>
-        <w:tab/>
-        <w:t xml:space="preserve"/>
-        <w:tab/>
-        <w:t xml:space="preserve"/>
-        <w:tab/>
-        <w:t xml:space="preserve">1-6-6-yurei (ghosts)</w:t>
+        <w:t xml:space="preserve">- kappa (water creature)</w:t>
+      </w:r>
+    </w:p>
+    <w:p>
+      <w:pPr/>
+      <w:r>
+        <w:rPr>
+          <w:rFonts w:ascii="Times" w:hAnsi="Times" w:cs="Times"/>
+          <w:sz w:val="24"/>
+          <w:sz-cs w:val="24"/>
+        </w:rPr>
+        <w:t xml:space="preserve"/>
+        <w:tab/>
+        <w:t xml:space="preserve"/>
+        <w:tab/>
+        <w:t xml:space="preserve"/>
+        <w:tab/>
+        <w:t xml:space="preserve">- kitsune (fox)</w:t>
+      </w:r>
+    </w:p>
+    <w:p>
+      <w:pPr/>
+      <w:r>
+        <w:rPr>
+          <w:rFonts w:ascii="Times" w:hAnsi="Times" w:cs="Times"/>
+          <w:sz w:val="24"/>
+          <w:sz-cs w:val="24"/>
+        </w:rPr>
+        <w:t xml:space="preserve"/>
+        <w:tab/>
+        <w:t xml:space="preserve"/>
+        <w:tab/>
+        <w:t xml:space="preserve"/>
+        <w:tab/>
+        <w:t xml:space="preserve">- tanuki (raccoon-dog)</w:t>
+      </w:r>
+    </w:p>
+    <w:p>
+      <w:pPr/>
+      <w:r>
+        <w:rPr>
+          <w:rFonts w:ascii="Times" w:hAnsi="Times" w:cs="Times"/>
+          <w:sz w:val="24"/>
+          <w:sz-cs w:val="24"/>
+        </w:rPr>
+        <w:t xml:space="preserve"/>
+        <w:tab/>
+        <w:t xml:space="preserve"/>
+        <w:tab/>
+        <w:t xml:space="preserve"/>
+        <w:tab/>
+        <w:t xml:space="preserve">- tsukumogami (angry objects)</w:t>
+      </w:r>
+    </w:p>
+    <w:p>
+      <w:pPr/>
+      <w:r>
+        <w:rPr>
+          <w:rFonts w:ascii="Times" w:hAnsi="Times" w:cs="Times"/>
+          <w:sz w:val="24"/>
+          <w:sz-cs w:val="24"/>
+        </w:rPr>
+        <w:t xml:space="preserve"/>
+        <w:tab/>
+        <w:t xml:space="preserve"/>
+        <w:tab/>
+        <w:t xml:space="preserve"/>
+        <w:tab/>
+        <w:t xml:space="preserve">- yurei (ghosts)</w:t>
       </w:r>
     </w:p>
     <w:p>
@@ -421,20 +453,28 @@
           <w:sz-cs w:val="24"/>
           <w:color w:val="00B050"/>
         </w:rPr>
-        <w:t xml:space="preserve">(again, drop down menus here for 2a and 2b &amp; same for educational resources)</w:t>
-      </w:r>
-    </w:p>
-    <w:p>
-      <w:pPr/>
-      <w:r>
-        <w:rPr>
-          <w:rFonts w:ascii="Times" w:hAnsi="Times" w:cs="Times"/>
-          <w:sz w:val="24"/>
-          <w:sz-cs w:val="24"/>
-        </w:rPr>
-        <w:t xml:space="preserve"/>
-        <w:tab/>
-        <w:t xml:space="preserve">2a-Museum Exhibit</w:t>
+        <w:t xml:space="preserve">(main nav needs drop down of subpages)</w:t>
+      </w:r>
+      <w:r>
+        <w:rPr>
+          <w:rFonts w:ascii="Times" w:hAnsi="Times" w:cs="Times"/>
+          <w:sz w:val="24"/>
+          <w:sz-cs w:val="24"/>
+        </w:rPr>
+        <w:t xml:space="preserve"/>
+      </w:r>
+    </w:p>
+    <w:p>
+      <w:pPr/>
+      <w:r>
+        <w:rPr>
+          <w:rFonts w:ascii="Times" w:hAnsi="Times" w:cs="Times"/>
+          <w:sz w:val="24"/>
+          <w:sz-cs w:val="24"/>
+        </w:rPr>
+        <w:t xml:space="preserve"/>
+        <w:tab/>
+        <w:t xml:space="preserve">2a-Museum Exhibit (image gallery)</w:t>
       </w:r>
     </w:p>
     <w:p>
@@ -552,7 +592,7 @@
           <w:sz w:val="24"/>
           <w:sz-cs w:val="24"/>
         </w:rPr>
-        <w:t xml:space="preserve">3-Educational Resources</w:t>
+        <w:t xml:space="preserve">3-Educational Resources  (url links or pdf files)</w:t>
       </w:r>
     </w:p>
     <w:p>
@@ -722,7 +762,7 @@
           <w:sz w:val="24"/>
           <w:sz-cs w:val="24"/>
         </w:rPr>
-        <w:t xml:space="preserve">4-Acknowledgments</w:t>
+        <w:t xml:space="preserve">4-Acknowledgments (just text content)</w:t>
       </w:r>
     </w:p>
     <w:p>

</xml_diff>